<commit_message>
Tenemos que terminar Ya
</commit_message>
<xml_diff>
--- a/Laboratorio 4/lab04.docx
+++ b/Laboratorio 4/lab04.docx
@@ -1,6 +1,6 @@
 
 <file path=word/document.xml><?xml version="1.0" encoding="utf-8"?>
-<w:document xmlns:wpc="http://schemas.microsoft.com/office/word/2010/wordprocessingCanvas" xmlns:cx="http://schemas.microsoft.com/office/drawing/2014/chartex" xmlns:cx1="http://schemas.microsoft.com/office/drawing/2015/9/8/chartex" xmlns:cx2="http://schemas.microsoft.com/office/drawing/2015/10/21/chartex" xmlns:cx3="http://schemas.microsoft.com/office/drawing/2016/5/9/chartex" xmlns:cx4="http://schemas.microsoft.com/office/drawing/2016/5/10/chartex" xmlns:cx5="http://schemas.microsoft.com/office/drawing/2016/5/11/chartex" xmlns:cx6="http://schemas.microsoft.com/office/drawing/2016/5/12/chartex" xmlns:cx7="http://schemas.microsoft.com/office/drawing/2016/5/13/chartex" xmlns:cx8="http://schemas.microsoft.com/office/drawing/2016/5/14/chartex" xmlns:mc="http://schemas.openxmlformats.org/markup-compatibility/2006" xmlns:aink="http://schemas.microsoft.com/office/drawing/2016/ink" xmlns:am3d="http://schemas.microsoft.com/office/drawing/2017/model3d" xmlns:o="urn:schemas-microsoft-com:office:office" xmlns:r="http://schemas.openxmlformats.org/officeDocument/2006/relationships" xmlns:m="http://schemas.openxmlformats.org/officeDocument/2006/math" xmlns:v="urn:schemas-microsoft-com:vml" xmlns:wp14="http://schemas.microsoft.com/office/word/2010/wordprocessingDrawing" xmlns:wp="http://schemas.openxmlformats.org/drawingml/2006/wordprocessingDrawing" xmlns:w10="urn:schemas-microsoft-com:office:word" xmlns:w="http://schemas.openxmlformats.org/wordprocessingml/2006/main" xmlns:w14="http://schemas.microsoft.com/office/word/2010/wordml" xmlns:w15="http://schemas.microsoft.com/office/word/2012/wordml" xmlns:w16cid="http://schemas.microsoft.com/office/word/2016/wordml/cid" xmlns:w16se="http://schemas.microsoft.com/office/word/2015/wordml/symex" xmlns:wpg="http://schemas.microsoft.com/office/word/2010/wordprocessingGroup" xmlns:wpi="http://schemas.microsoft.com/office/word/2010/wordprocessingInk" xmlns:wne="http://schemas.microsoft.com/office/word/2006/wordml" xmlns:wps="http://schemas.microsoft.com/office/word/2010/wordprocessingShape" mc:Ignorable="w14 w15 w16se w16cid wp14">
+<w:document xmlns:wpc="http://schemas.microsoft.com/office/word/2010/wordprocessingCanvas" xmlns:cx="http://schemas.microsoft.com/office/drawing/2014/chartex" xmlns:cx1="http://schemas.microsoft.com/office/drawing/2015/9/8/chartex" xmlns:mc="http://schemas.openxmlformats.org/markup-compatibility/2006" xmlns:o="urn:schemas-microsoft-com:office:office" xmlns:r="http://schemas.openxmlformats.org/officeDocument/2006/relationships" xmlns:m="http://schemas.openxmlformats.org/officeDocument/2006/math" xmlns:v="urn:schemas-microsoft-com:vml" xmlns:wp14="http://schemas.microsoft.com/office/word/2010/wordprocessingDrawing" xmlns:wp="http://schemas.openxmlformats.org/drawingml/2006/wordprocessingDrawing" xmlns:w10="urn:schemas-microsoft-com:office:word" xmlns:w="http://schemas.openxmlformats.org/wordprocessingml/2006/main" xmlns:w14="http://schemas.microsoft.com/office/word/2010/wordml" xmlns:w15="http://schemas.microsoft.com/office/word/2012/wordml" xmlns:w16se="http://schemas.microsoft.com/office/word/2015/wordml/symex" xmlns:wpg="http://schemas.microsoft.com/office/word/2010/wordprocessingGroup" xmlns:wpi="http://schemas.microsoft.com/office/word/2010/wordprocessingInk" xmlns:wne="http://schemas.microsoft.com/office/word/2006/wordml" xmlns:wps="http://schemas.microsoft.com/office/word/2010/wordprocessingShape" mc:Ignorable="w14 w15 w16se wp14">
   <w:body>
     <w:p>
       <w:pPr>
@@ -339,13 +339,22 @@
           <w:i/>
           <w:lang w:val="en-US"/>
         </w:rPr>
-        <w:t xml:space="preserve"> -cp</w:t>
-      </w:r>
+        <w:t xml:space="preserve"> -</w:t>
+      </w:r>
+      <w:proofErr w:type="spellStart"/>
       <w:r>
         <w:rPr>
           <w:i/>
           <w:lang w:val="en-US"/>
         </w:rPr>
+        <w:t>cp</w:t>
+      </w:r>
+      <w:proofErr w:type="spellEnd"/>
+      <w:r>
+        <w:rPr>
+          <w:i/>
+          <w:lang w:val="en-US"/>
+        </w:rPr>
         <w:t xml:space="preserve"> </w:t>
       </w:r>
       <w:r>
@@ -371,7 +380,6 @@
         <w:t>packageName</w:t>
       </w:r>
       <w:proofErr w:type="spellEnd"/>
-      <w:proofErr w:type="gramStart"/>
       <w:r>
         <w:rPr>
           <w:i/>
@@ -380,7 +388,6 @@
         <w:t>&gt;.&lt;</w:t>
       </w:r>
       <w:proofErr w:type="spellStart"/>
-      <w:proofErr w:type="gramEnd"/>
       <w:r>
         <w:rPr>
           <w:i/>
@@ -561,15 +568,8 @@
       <w:pPr>
         <w:pStyle w:val="Prrafodelista"/>
       </w:pPr>
-    </w:p>
-    <w:p>
-      <w:pPr>
-        <w:pStyle w:val="Prrafodelista"/>
-        <w:rPr>
-          <w:i/>
-        </w:rPr>
-      </w:pPr>
-      <w:r>
+      <w:r>
+        <w:lastRenderedPageBreak/>
         <w:t>El área se agrega correctamente a la lista de áreas</w:t>
       </w:r>
       <w:r>
@@ -583,14 +583,6 @@
       <w:pPr>
         <w:pStyle w:val="Prrafodelista"/>
         <w:rPr>
-          <w:iCs/>
-        </w:rPr>
-      </w:pPr>
-    </w:p>
-    <w:p>
-      <w:pPr>
-        <w:pStyle w:val="Prrafodelista"/>
-        <w:rPr>
           <w:i/>
         </w:rPr>
       </w:pPr>
@@ -605,11 +597,12 @@
       <w:r>
         <w:rPr>
           <w:noProof/>
+          <w:lang w:eastAsia="es-CO"/>
         </w:rPr>
         <w:drawing>
-          <wp:inline distT="0" distB="0" distL="0" distR="0" wp14:anchorId="615EDFCC" wp14:editId="0FBC9145">
-            <wp:extent cx="4086225" cy="4219575"/>
-            <wp:effectExtent l="0" t="0" r="9525" b="9525"/>
+          <wp:inline distT="0" distB="0" distL="0" distR="0" wp14:anchorId="615EDFCC" wp14:editId="052AB76B">
+            <wp:extent cx="3390900" cy="3501559"/>
+            <wp:effectExtent l="0" t="0" r="0" b="3810"/>
             <wp:docPr id="1" name="Imagen 1"/>
             <wp:cNvGraphicFramePr>
               <a:graphicFrameLocks xmlns:a="http://schemas.openxmlformats.org/drawingml/2006/main" noChangeAspect="1"/>
@@ -630,7 +623,7 @@
                   <pic:spPr>
                     <a:xfrm>
                       <a:off x="0" y="0"/>
-                      <a:ext cx="4086225" cy="4219575"/>
+                      <a:ext cx="3397997" cy="3508887"/>
                     </a:xfrm>
                     <a:prstGeom prst="rect">
                       <a:avLst/>
@@ -650,6 +643,14 @@
           <w:iCs/>
         </w:rPr>
       </w:pPr>
+    </w:p>
+    <w:p>
+      <w:pPr>
+        <w:pStyle w:val="Prrafodelista"/>
+        <w:rPr>
+          <w:iCs/>
+        </w:rPr>
+      </w:pPr>
       <w:r>
         <w:rPr>
           <w:iCs/>
@@ -667,11 +668,11 @@
       <w:r>
         <w:rPr>
           <w:noProof/>
-        </w:rPr>
-        <w:lastRenderedPageBreak/>
+          <w:lang w:eastAsia="es-CO"/>
+        </w:rPr>
         <w:drawing>
-          <wp:inline distT="0" distB="0" distL="0" distR="0" wp14:anchorId="456FF716" wp14:editId="7366D31E">
-            <wp:extent cx="4114800" cy="4229100"/>
+          <wp:inline distT="0" distB="0" distL="0" distR="0" wp14:anchorId="456FF716" wp14:editId="6B072A89">
+            <wp:extent cx="3475338" cy="3571875"/>
             <wp:effectExtent l="0" t="0" r="0" b="0"/>
             <wp:docPr id="2" name="Imagen 2"/>
             <wp:cNvGraphicFramePr>
@@ -693,7 +694,7 @@
                   <pic:spPr>
                     <a:xfrm>
                       <a:off x="0" y="0"/>
-                      <a:ext cx="4114800" cy="4229100"/>
+                      <a:ext cx="3488951" cy="3585867"/>
                     </a:xfrm>
                     <a:prstGeom prst="rect">
                       <a:avLst/>
@@ -717,8 +718,60 @@
         <w:rPr>
           <w:iCs/>
         </w:rPr>
-        <w:t xml:space="preserve">El comportamiento esperado es el esperado. </w:t>
-      </w:r>
+        <w:t xml:space="preserve">El comportamiento </w:t>
+      </w:r>
+      <w:r>
+        <w:rPr>
+          <w:iCs/>
+        </w:rPr>
+        <w:t>obtenido</w:t>
+      </w:r>
+      <w:r>
+        <w:rPr>
+          <w:iCs/>
+        </w:rPr>
+        <w:t xml:space="preserve"> es el esperado. </w:t>
+      </w:r>
+    </w:p>
+    <w:p>
+      <w:pPr>
+        <w:pStyle w:val="Prrafodelista"/>
+        <w:rPr>
+          <w:iCs/>
+        </w:rPr>
+      </w:pPr>
+    </w:p>
+    <w:p>
+      <w:pPr>
+        <w:pStyle w:val="Prrafodelista"/>
+        <w:rPr>
+          <w:iCs/>
+        </w:rPr>
+      </w:pPr>
+    </w:p>
+    <w:p>
+      <w:pPr>
+        <w:pStyle w:val="Prrafodelista"/>
+        <w:rPr>
+          <w:iCs/>
+        </w:rPr>
+      </w:pPr>
+    </w:p>
+    <w:p>
+      <w:pPr>
+        <w:pStyle w:val="Prrafodelista"/>
+        <w:rPr>
+          <w:iCs/>
+        </w:rPr>
+      </w:pPr>
+    </w:p>
+    <w:p>
+      <w:pPr>
+        <w:pStyle w:val="Prrafodelista"/>
+        <w:rPr>
+          <w:iCs/>
+        </w:rPr>
+      </w:pPr>
     </w:p>
     <w:p>
       <w:pPr>
@@ -763,20 +816,6 @@
         </w:rPr>
         <w:t>.</w:t>
       </w:r>
-    </w:p>
-    <w:p>
-      <w:pPr>
-        <w:pStyle w:val="Prrafodelista"/>
-        <w:rPr>
-          <w:i/>
-        </w:rPr>
-      </w:pPr>
-      <w:r>
-        <w:rPr>
-          <w:i/>
-        </w:rPr>
-        <w:t>¿Qué método es responsable en la capa de presentación? ¿Qué método en</w:t>
-      </w:r>
       <w:r>
         <w:rPr>
           <w:i/>
@@ -787,31 +826,65 @@
         <w:rPr>
           <w:i/>
         </w:rPr>
-        <w:t>la capa de aplicación?</w:t>
-      </w:r>
-    </w:p>
-    <w:p>
-      <w:pPr>
-        <w:pStyle w:val="Prrafodelista"/>
+        <w:t>¿Qué método es responsable en la capa de presentación? ¿Qué método en la capa de aplicación?</w:t>
+      </w:r>
+    </w:p>
+    <w:p>
+      <w:pPr>
+        <w:ind w:left="720"/>
         <w:jc w:val="both"/>
         <w:rPr>
-          <w:iCs/>
-        </w:rPr>
-      </w:pPr>
-      <w:r>
-        <w:rPr>
-          <w:iCs/>
-        </w:rPr>
-        <w:t xml:space="preserve">En la capa de presentación existe dos métodos la parte de </w:t>
-      </w:r>
-      <w:proofErr w:type="spellStart"/>
-      <w:r>
-        <w:rPr>
-          <w:iCs/>
-        </w:rPr>
-        <w:t>interfas</w:t>
-      </w:r>
-      <w:proofErr w:type="spellEnd"/>
+          <w:i/>
+        </w:rPr>
+      </w:pPr>
+      <w:r>
+        <w:rPr>
+          <w:iCs/>
+        </w:rPr>
+        <w:t>En la capa de presentación existe</w:t>
+      </w:r>
+      <w:r>
+        <w:rPr>
+          <w:iCs/>
+        </w:rPr>
+        <w:t>n</w:t>
+      </w:r>
+      <w:r>
+        <w:rPr>
+          <w:iCs/>
+        </w:rPr>
+        <w:t xml:space="preserve"> dos métodos</w:t>
+      </w:r>
+      <w:r>
+        <w:rPr>
+          <w:iCs/>
+        </w:rPr>
+        <w:t>:</w:t>
+      </w:r>
+      <w:r>
+        <w:rPr>
+          <w:iCs/>
+        </w:rPr>
+        <w:t xml:space="preserve"> </w:t>
+      </w:r>
+      <w:r>
+        <w:rPr>
+          <w:iCs/>
+        </w:rPr>
+        <w:t>para</w:t>
+      </w:r>
+      <w:r>
+        <w:rPr>
+          <w:iCs/>
+        </w:rPr>
+        <w:t xml:space="preserve"> interfa</w:t>
+      </w:r>
+      <w:r>
+        <w:rPr>
+          <w:iCs/>
+        </w:rPr>
+        <w:t>z</w:t>
+      </w:r>
       <w:r>
         <w:rPr>
           <w:iCs/>
@@ -824,7 +897,13 @@
         <w:rPr>
           <w:iCs/>
         </w:rPr>
-        <w:t>prepareAreaAdicionar</w:t>
+        <w:t>prep</w:t>
+      </w:r>
+      <w:r>
+        <w:rPr>
+          <w:iCs/>
+        </w:rPr>
+        <w:t>areAreaAdicionar</w:t>
       </w:r>
       <w:proofErr w:type="spellEnd"/>
       <w:r>
@@ -838,35 +917,121 @@
         <w:rPr>
           <w:iCs/>
         </w:rPr>
-        <w:t xml:space="preserve">), la parte de funcionalidad </w:t>
+        <w:t>)</w:t>
+      </w:r>
+      <w:r>
+        <w:rPr>
+          <w:iCs/>
+        </w:rPr>
+        <w:t xml:space="preserve"> y para</w:t>
+      </w:r>
+      <w:r>
+        <w:rPr>
+          <w:iCs/>
+        </w:rPr>
+        <w:t xml:space="preserve"> la parte de </w:t>
+      </w:r>
+      <w:r>
+        <w:rPr>
+          <w:iCs/>
+        </w:rPr>
+        <w:t xml:space="preserve">funcionalidad </w:t>
       </w:r>
       <w:proofErr w:type="spellStart"/>
       <w:r>
         <w:rPr>
           <w:iCs/>
         </w:rPr>
-        <w:t>acciAdiconar</w:t>
+        <w:t>acci</w:t>
+      </w:r>
+      <w:r>
+        <w:rPr>
+          <w:iCs/>
+        </w:rPr>
+        <w:t>onAdiconar</w:t>
       </w:r>
       <w:proofErr w:type="spellEnd"/>
       <w:r>
         <w:rPr>
           <w:iCs/>
         </w:rPr>
-        <w:t xml:space="preserve"> () y en la parte de aplicación el método responsable es </w:t>
+        <w:t>()</w:t>
+      </w:r>
+      <w:r>
+        <w:rPr>
+          <w:iCs/>
+        </w:rPr>
+        <w:t xml:space="preserve">, ambos en la clase </w:t>
       </w:r>
       <w:proofErr w:type="spellStart"/>
       <w:r>
         <w:rPr>
           <w:iCs/>
         </w:rPr>
-        <w:t>aicione</w:t>
+        <w:t>SinapGUI</w:t>
       </w:r>
       <w:proofErr w:type="spellEnd"/>
       <w:r>
         <w:rPr>
           <w:iCs/>
         </w:rPr>
-        <w:t xml:space="preserve">() Y </w:t>
+        <w:t>. E</w:t>
+      </w:r>
+      <w:r>
+        <w:rPr>
+          <w:iCs/>
+        </w:rPr>
+        <w:t xml:space="preserve">n la </w:t>
+      </w:r>
+      <w:r>
+        <w:rPr>
+          <w:iCs/>
+        </w:rPr>
+        <w:t>capa</w:t>
+      </w:r>
+      <w:r>
+        <w:rPr>
+          <w:iCs/>
+        </w:rPr>
+        <w:t xml:space="preserve"> de aplicación </w:t>
+      </w:r>
+      <w:r>
+        <w:rPr>
+          <w:iCs/>
+        </w:rPr>
+        <w:t>los métodos responsables son</w:t>
+      </w:r>
+      <w:r>
+        <w:rPr>
+          <w:iCs/>
+        </w:rPr>
+        <w:t xml:space="preserve"> </w:t>
+      </w:r>
+      <w:proofErr w:type="gramStart"/>
+      <w:r>
+        <w:rPr>
+          <w:iCs/>
+        </w:rPr>
+        <w:t>a</w:t>
+      </w:r>
+      <w:r>
+        <w:rPr>
+          <w:iCs/>
+        </w:rPr>
+        <w:t>d</w:t>
+      </w:r>
+      <w:r>
+        <w:rPr>
+          <w:iCs/>
+        </w:rPr>
+        <w:t>icione(</w:t>
+      </w:r>
+      <w:proofErr w:type="gramEnd"/>
+      <w:r>
+        <w:rPr>
+          <w:iCs/>
+        </w:rPr>
+        <w:t xml:space="preserve">) Y </w:t>
       </w:r>
       <w:proofErr w:type="spellStart"/>
       <w:r>
@@ -880,17 +1045,28 @@
         <w:rPr>
           <w:iCs/>
         </w:rPr>
-        <w:t>().</w:t>
-      </w:r>
-    </w:p>
-    <w:p>
-      <w:pPr>
-        <w:pStyle w:val="Prrafodelista"/>
-        <w:jc w:val="both"/>
-        <w:rPr>
-          <w:iCs/>
-        </w:rPr>
-      </w:pPr>
+        <w:t>()</w:t>
+      </w:r>
+      <w:r>
+        <w:rPr>
+          <w:iCs/>
+        </w:rPr>
+        <w:t xml:space="preserve"> de la clase </w:t>
+      </w:r>
+      <w:proofErr w:type="spellStart"/>
+      <w:r>
+        <w:rPr>
+          <w:iCs/>
+        </w:rPr>
+        <w:t>Sinap</w:t>
+      </w:r>
+      <w:proofErr w:type="spellEnd"/>
+      <w:r>
+        <w:rPr>
+          <w:iCs/>
+        </w:rPr>
+        <w:t>.</w:t>
+      </w:r>
     </w:p>
     <w:p>
       <w:pPr>
@@ -908,28 +1084,484 @@
         <w:rPr>
           <w:i/>
         </w:rPr>
-        <w:t xml:space="preserve">Realicen ingeniería reversa para la capa de aplicación </w:t>
-      </w:r>
+        <w:t xml:space="preserve">Realicen ingeniería reversa para la capa de aplicación para </w:t>
+      </w:r>
+      <w:r>
+        <w:rPr>
+          <w:b/>
+          <w:i/>
+        </w:rPr>
+        <w:t>adicionar</w:t>
+      </w:r>
+      <w:r>
+        <w:rPr>
+          <w:i/>
+        </w:rPr>
+        <w:t>. Capturen los resultados de las pruebas de unidad.</w:t>
+      </w:r>
+    </w:p>
+    <w:p>
+      <w:pPr>
+        <w:ind w:left="708"/>
+        <w:jc w:val="both"/>
+      </w:pPr>
+      <w:r>
+        <w:t>Se realizó una prueba verificando que la nueva área se agregue correctamente, se verificaron cada uno de sus campos en la prueba, y efectivamente, se agrega de manera correcta.</w:t>
+      </w:r>
+    </w:p>
+    <w:p>
+      <w:pPr>
+        <w:ind w:left="708"/>
+        <w:jc w:val="both"/>
+      </w:pPr>
+      <w:r>
+        <w:drawing>
+          <wp:inline distT="0" distB="0" distL="0" distR="0" wp14:anchorId="634FC967" wp14:editId="13344BD1">
+            <wp:extent cx="3581400" cy="1114425"/>
+            <wp:effectExtent l="0" t="0" r="0" b="9525"/>
+            <wp:docPr id="3" name="Imagen 3"/>
+            <wp:cNvGraphicFramePr>
+              <a:graphicFrameLocks xmlns:a="http://schemas.openxmlformats.org/drawingml/2006/main" noChangeAspect="1"/>
+            </wp:cNvGraphicFramePr>
+            <a:graphic xmlns:a="http://schemas.openxmlformats.org/drawingml/2006/main">
+              <a:graphicData uri="http://schemas.openxmlformats.org/drawingml/2006/picture">
+                <pic:pic xmlns:pic="http://schemas.openxmlformats.org/drawingml/2006/picture">
+                  <pic:nvPicPr>
+                    <pic:cNvPr id="1" name=""/>
+                    <pic:cNvPicPr/>
+                  </pic:nvPicPr>
+                  <pic:blipFill>
+                    <a:blip r:embed="rId8"/>
+                    <a:stretch>
+                      <a:fillRect/>
+                    </a:stretch>
+                  </pic:blipFill>
+                  <pic:spPr>
+                    <a:xfrm>
+                      <a:off x="0" y="0"/>
+                      <a:ext cx="3581930" cy="1114590"/>
+                    </a:xfrm>
+                    <a:prstGeom prst="rect">
+                      <a:avLst/>
+                    </a:prstGeom>
+                  </pic:spPr>
+                </pic:pic>
+              </a:graphicData>
+            </a:graphic>
+          </wp:inline>
+        </w:drawing>
+      </w:r>
+    </w:p>
+    <w:p>
+      <w:pPr>
+        <w:pStyle w:val="Prrafodelista"/>
+        <w:numPr>
+          <w:ilvl w:val="0"/>
+          <w:numId w:val="3"/>
+        </w:numPr>
+        <w:jc w:val="both"/>
+        <w:rPr>
+          <w:i/>
+        </w:rPr>
+      </w:pPr>
+      <w:r>
+        <w:rPr>
+          <w:i/>
+        </w:rPr>
+        <w:t xml:space="preserve">Revisen el código asociado a </w:t>
+      </w:r>
+      <w:r>
+        <w:rPr>
+          <w:b/>
+          <w:i/>
+        </w:rPr>
+        <w:t xml:space="preserve">listar </w:t>
+      </w:r>
+      <w:r>
+        <w:rPr>
+          <w:i/>
+        </w:rPr>
+        <w:t>en la capa de presentación y la capa de aplicación. ¿Qué método es responsable en la capa de presentación? ¿Qué método en la capa de aplicación?</w:t>
+      </w:r>
+    </w:p>
+    <w:p>
+      <w:pPr>
+        <w:ind w:left="708"/>
+        <w:jc w:val="both"/>
+      </w:pPr>
+      <w:r>
+        <w:t xml:space="preserve">En la capa de presentación existen dos métodos: para interfaz </w:t>
+      </w:r>
+      <w:proofErr w:type="spellStart"/>
+      <w:proofErr w:type="gramStart"/>
+      <w:r>
+        <w:t>prepareArea</w:t>
+      </w:r>
+      <w:r>
+        <w:t>Listar</w:t>
+      </w:r>
+      <w:proofErr w:type="spellEnd"/>
+      <w:r>
+        <w:t>(</w:t>
+      </w:r>
+      <w:proofErr w:type="gramEnd"/>
+      <w:r>
+        <w:t xml:space="preserve">) y para la parte de funcionalidad </w:t>
+      </w:r>
+      <w:proofErr w:type="spellStart"/>
+      <w:r>
+        <w:t>accion</w:t>
+      </w:r>
+      <w:r>
+        <w:t>Litar</w:t>
+      </w:r>
+      <w:proofErr w:type="spellEnd"/>
+      <w:r>
+        <w:t>()</w:t>
+      </w:r>
+      <w:r>
+        <w:t xml:space="preserve">, ambos en la clase </w:t>
+      </w:r>
+      <w:proofErr w:type="spellStart"/>
+      <w:r>
+        <w:t>SinapGUI</w:t>
+      </w:r>
+      <w:proofErr w:type="spellEnd"/>
+      <w:r>
+        <w:t>. En la capa de aplicación</w:t>
+      </w:r>
+      <w:r>
+        <w:t xml:space="preserve"> se utiliza el método </w:t>
+      </w:r>
+      <w:proofErr w:type="spellStart"/>
+      <w:proofErr w:type="gramStart"/>
+      <w:r>
+        <w:t>toString</w:t>
+      </w:r>
+      <w:proofErr w:type="spellEnd"/>
+      <w:r>
+        <w:t>(</w:t>
+      </w:r>
+      <w:proofErr w:type="gramEnd"/>
+      <w:r>
+        <w:t xml:space="preserve">) de la clase </w:t>
+      </w:r>
+      <w:proofErr w:type="spellStart"/>
+      <w:r>
+        <w:t>Sinap</w:t>
+      </w:r>
+      <w:proofErr w:type="spellEnd"/>
+      <w:r>
+        <w:t>.</w:t>
+      </w:r>
+    </w:p>
+    <w:p>
+      <w:pPr>
+        <w:pStyle w:val="Prrafodelista"/>
+        <w:numPr>
+          <w:ilvl w:val="0"/>
+          <w:numId w:val="3"/>
+        </w:numPr>
+        <w:jc w:val="both"/>
+        <w:rPr>
+          <w:i/>
+        </w:rPr>
+      </w:pPr>
+      <w:r>
+        <w:rPr>
+          <w:i/>
+        </w:rPr>
+        <w:t xml:space="preserve">Realicen ingeniería reversa para la capa de aplicación para </w:t>
+      </w:r>
+      <w:r>
+        <w:rPr>
+          <w:b/>
+          <w:i/>
+        </w:rPr>
+        <w:t>listar</w:t>
+      </w:r>
+      <w:r>
+        <w:rPr>
+          <w:i/>
+        </w:rPr>
+        <w:t>. Capturen los resultados de las pruebas de unidad.</w:t>
+      </w:r>
+    </w:p>
+    <w:p>
+      <w:pPr>
+        <w:ind w:left="708"/>
+        <w:jc w:val="both"/>
+      </w:pPr>
+      <w:r>
+        <w:t>Se realizó la prueba adicionando una nueva área y verificando que se liste correctamente.</w:t>
+      </w:r>
+    </w:p>
+    <w:p>
+      <w:pPr>
+        <w:ind w:left="708"/>
+        <w:jc w:val="both"/>
+      </w:pPr>
+      <w:r>
+        <w:drawing>
+          <wp:inline distT="0" distB="0" distL="0" distR="0" wp14:anchorId="2798A599" wp14:editId="58F517CD">
+            <wp:extent cx="3581400" cy="856422"/>
+            <wp:effectExtent l="0" t="0" r="0" b="1270"/>
+            <wp:docPr id="4" name="Imagen 4"/>
+            <wp:cNvGraphicFramePr>
+              <a:graphicFrameLocks xmlns:a="http://schemas.openxmlformats.org/drawingml/2006/main" noChangeAspect="1"/>
+            </wp:cNvGraphicFramePr>
+            <a:graphic xmlns:a="http://schemas.openxmlformats.org/drawingml/2006/main">
+              <a:graphicData uri="http://schemas.openxmlformats.org/drawingml/2006/picture">
+                <pic:pic xmlns:pic="http://schemas.openxmlformats.org/drawingml/2006/picture">
+                  <pic:nvPicPr>
+                    <pic:cNvPr id="1" name=""/>
+                    <pic:cNvPicPr/>
+                  </pic:nvPicPr>
+                  <pic:blipFill>
+                    <a:blip r:embed="rId9"/>
+                    <a:stretch>
+                      <a:fillRect/>
+                    </a:stretch>
+                  </pic:blipFill>
+                  <pic:spPr>
+                    <a:xfrm>
+                      <a:off x="0" y="0"/>
+                      <a:ext cx="3595467" cy="859786"/>
+                    </a:xfrm>
+                    <a:prstGeom prst="rect">
+                      <a:avLst/>
+                    </a:prstGeom>
+                  </pic:spPr>
+                </pic:pic>
+              </a:graphicData>
+            </a:graphic>
+          </wp:inline>
+        </w:drawing>
+      </w:r>
+    </w:p>
+    <w:p>
+      <w:pPr>
+        <w:ind w:left="708"/>
+        <w:jc w:val="both"/>
+      </w:pPr>
+    </w:p>
+    <w:p>
+      <w:pPr>
+        <w:pStyle w:val="Ttulo2"/>
+      </w:pPr>
+      <w:r>
+        <w:t>Adicionar un área. ¿Y si no da un nombre?</w:t>
+      </w:r>
+    </w:p>
+    <w:p>
+      <w:pPr>
+        <w:pStyle w:val="Prrafodelista"/>
+        <w:numPr>
+          <w:ilvl w:val="0"/>
+          <w:numId w:val="4"/>
+        </w:numPr>
+        <w:rPr>
+          <w:i/>
+        </w:rPr>
+      </w:pPr>
+      <w:r>
+        <w:rPr>
+          <w:i/>
+        </w:rPr>
+        <w:t>A</w:t>
+      </w:r>
+      <w:r>
+        <w:rPr>
+          <w:i/>
+        </w:rPr>
+        <w:t xml:space="preserve">dicionen el área </w:t>
+      </w:r>
+      <w:proofErr w:type="spellStart"/>
+      <w:r>
+        <w:rPr>
+          <w:b/>
+          <w:i/>
+        </w:rPr>
+        <w:t>Tuparro</w:t>
+      </w:r>
+      <w:proofErr w:type="spellEnd"/>
+      <w:r>
+        <w:rPr>
+          <w:i/>
+        </w:rPr>
+        <w:t xml:space="preserve"> sin nombre internacional. ¿Qué ocurre? ¿Cómo lo comprueban? Capturen la pantalla. ¿Es adecuado este comportamiento?</w:t>
+      </w:r>
+    </w:p>
+    <w:p>
+      <w:pPr>
+        <w:ind w:left="708"/>
+      </w:pPr>
+      <w:r>
+        <w:drawing>
+          <wp:anchor distT="0" distB="0" distL="114300" distR="114300" simplePos="0" relativeHeight="251658240" behindDoc="0" locked="0" layoutInCell="1" allowOverlap="1" wp14:anchorId="76B0FC4F" wp14:editId="1C2BF037">
+            <wp:simplePos x="0" y="0"/>
+            <wp:positionH relativeFrom="column">
+              <wp:posOffset>1257300</wp:posOffset>
+            </wp:positionH>
+            <wp:positionV relativeFrom="paragraph">
+              <wp:posOffset>414020</wp:posOffset>
+            </wp:positionV>
+            <wp:extent cx="1933575" cy="1969135"/>
+            <wp:effectExtent l="0" t="0" r="9525" b="0"/>
+            <wp:wrapTopAndBottom/>
+            <wp:docPr id="5" name="Imagen 5"/>
+            <wp:cNvGraphicFramePr>
+              <a:graphicFrameLocks xmlns:a="http://schemas.openxmlformats.org/drawingml/2006/main" noChangeAspect="1"/>
+            </wp:cNvGraphicFramePr>
+            <a:graphic xmlns:a="http://schemas.openxmlformats.org/drawingml/2006/main">
+              <a:graphicData uri="http://schemas.openxmlformats.org/drawingml/2006/picture">
+                <pic:pic xmlns:pic="http://schemas.openxmlformats.org/drawingml/2006/picture">
+                  <pic:nvPicPr>
+                    <pic:cNvPr id="1" name=""/>
+                    <pic:cNvPicPr/>
+                  </pic:nvPicPr>
+                  <pic:blipFill>
+                    <a:blip r:embed="rId10">
+                      <a:extLst>
+                        <a:ext uri="{28A0092B-C50C-407E-A947-70E740481C1C}">
+                          <a14:useLocalDpi xmlns:a14="http://schemas.microsoft.com/office/drawing/2010/main" val="0"/>
+                        </a:ext>
+                      </a:extLst>
+                    </a:blip>
+                    <a:stretch>
+                      <a:fillRect/>
+                    </a:stretch>
+                  </pic:blipFill>
+                  <pic:spPr>
+                    <a:xfrm>
+                      <a:off x="0" y="0"/>
+                      <a:ext cx="1933575" cy="1969135"/>
+                    </a:xfrm>
+                    <a:prstGeom prst="rect">
+                      <a:avLst/>
+                    </a:prstGeom>
+                  </pic:spPr>
+                </pic:pic>
+              </a:graphicData>
+            </a:graphic>
+            <wp14:sizeRelH relativeFrom="margin">
+              <wp14:pctWidth>0</wp14:pctWidth>
+            </wp14:sizeRelH>
+            <wp14:sizeRelV relativeFrom="margin">
+              <wp14:pctHeight>0</wp14:pctHeight>
+            </wp14:sizeRelV>
+          </wp:anchor>
+        </w:drawing>
+      </w:r>
+      <w:r>
+        <w:drawing>
+          <wp:anchor distT="0" distB="0" distL="114300" distR="114300" simplePos="0" relativeHeight="251659264" behindDoc="0" locked="0" layoutInCell="1" allowOverlap="1" wp14:anchorId="7022FEF2" wp14:editId="32DC1A52">
+            <wp:simplePos x="0" y="0"/>
+            <wp:positionH relativeFrom="column">
+              <wp:posOffset>3609975</wp:posOffset>
+            </wp:positionH>
+            <wp:positionV relativeFrom="paragraph">
+              <wp:posOffset>363855</wp:posOffset>
+            </wp:positionV>
+            <wp:extent cx="1981200" cy="2017395"/>
+            <wp:effectExtent l="0" t="0" r="0" b="1905"/>
+            <wp:wrapTopAndBottom/>
+            <wp:docPr id="6" name="Imagen 6"/>
+            <wp:cNvGraphicFramePr>
+              <a:graphicFrameLocks xmlns:a="http://schemas.openxmlformats.org/drawingml/2006/main" noChangeAspect="1"/>
+            </wp:cNvGraphicFramePr>
+            <a:graphic xmlns:a="http://schemas.openxmlformats.org/drawingml/2006/main">
+              <a:graphicData uri="http://schemas.openxmlformats.org/drawingml/2006/picture">
+                <pic:pic xmlns:pic="http://schemas.openxmlformats.org/drawingml/2006/picture">
+                  <pic:nvPicPr>
+                    <pic:cNvPr id="1" name=""/>
+                    <pic:cNvPicPr/>
+                  </pic:nvPicPr>
+                  <pic:blipFill>
+                    <a:blip r:embed="rId11" cstate="print">
+                      <a:extLst>
+                        <a:ext uri="{28A0092B-C50C-407E-A947-70E740481C1C}">
+                          <a14:useLocalDpi xmlns:a14="http://schemas.microsoft.com/office/drawing/2010/main" val="0"/>
+                        </a:ext>
+                      </a:extLst>
+                    </a:blip>
+                    <a:stretch>
+                      <a:fillRect/>
+                    </a:stretch>
+                  </pic:blipFill>
+                  <pic:spPr>
+                    <a:xfrm>
+                      <a:off x="0" y="0"/>
+                      <a:ext cx="1981200" cy="2017395"/>
+                    </a:xfrm>
+                    <a:prstGeom prst="rect">
+                      <a:avLst/>
+                    </a:prstGeom>
+                  </pic:spPr>
+                </pic:pic>
+              </a:graphicData>
+            </a:graphic>
+            <wp14:sizeRelH relativeFrom="margin">
+              <wp14:pctWidth>0</wp14:pctWidth>
+            </wp14:sizeRelH>
+            <wp14:sizeRelV relativeFrom="margin">
+              <wp14:pctHeight>0</wp14:pctHeight>
+            </wp14:sizeRelV>
+          </wp:anchor>
+        </w:drawing>
+      </w:r>
+      <w:r>
+        <w:t xml:space="preserve">El área se agrega de manera normal, el espacio de nombre internacional queda vacío, esto se comprueba en la pestaña de </w:t>
+      </w:r>
+      <w:r>
+        <w:rPr>
+          <w:b/>
+        </w:rPr>
+        <w:t>Listar</w:t>
+      </w:r>
+      <w:r>
+        <w:t>.</w:t>
+      </w:r>
+    </w:p>
+    <w:p>
+      <w:pPr>
+        <w:ind w:left="708"/>
+      </w:pPr>
+      <w:r>
+        <w:t>No se considera que este comportamiento sea adecuado, ya que al adicionar un área con falta de información estamos dejando posibles huecos para problemas más adelante.</w:t>
+      </w:r>
+    </w:p>
+    <w:p>
+      <w:pPr>
+        <w:pStyle w:val="Prrafodelista"/>
+        <w:numPr>
+          <w:ilvl w:val="0"/>
+          <w:numId w:val="4"/>
+        </w:numPr>
+        <w:rPr>
+          <w:i/>
+        </w:rPr>
+      </w:pPr>
+      <w:r>
+        <w:rPr>
+          <w:i/>
+        </w:rPr>
+        <w:t>–</w:t>
+      </w:r>
+    </w:p>
+    <w:p>
+      <w:pPr>
+        <w:pStyle w:val="Prrafodelista"/>
+        <w:numPr>
+          <w:ilvl w:val="0"/>
+          <w:numId w:val="4"/>
+        </w:numPr>
+        <w:rPr>
+          <w:i/>
+        </w:rPr>
+      </w:pPr>
       <w:bookmarkStart w:id="0" w:name="_GoBack"/>
       <w:bookmarkEnd w:id="0"/>
-      <w:r>
-        <w:rPr>
-          <w:i/>
-        </w:rPr>
-        <w:t>para adicionar.</w:t>
-      </w:r>
-      <w:r>
-        <w:rPr>
-          <w:i/>
-        </w:rPr>
-        <w:t xml:space="preserve"> </w:t>
-      </w:r>
-      <w:r>
-        <w:rPr>
-          <w:i/>
-        </w:rPr>
-        <w:t>Capturen los resultados de las pruebas de unidad.</w:t>
-      </w:r>
     </w:p>
     <w:sectPr>
       <w:pgSz w:w="12240" w:h="15840"/>
@@ -942,7 +1574,7 @@
 </file>
 
 <file path=word/numbering.xml><?xml version="1.0" encoding="utf-8"?>
-<w:numbering xmlns:wpc="http://schemas.microsoft.com/office/word/2010/wordprocessingCanvas" xmlns:cx="http://schemas.microsoft.com/office/drawing/2014/chartex" xmlns:cx1="http://schemas.microsoft.com/office/drawing/2015/9/8/chartex" xmlns:cx2="http://schemas.microsoft.com/office/drawing/2015/10/21/chartex" xmlns:cx3="http://schemas.microsoft.com/office/drawing/2016/5/9/chartex" xmlns:cx4="http://schemas.microsoft.com/office/drawing/2016/5/10/chartex" xmlns:cx5="http://schemas.microsoft.com/office/drawing/2016/5/11/chartex" xmlns:cx6="http://schemas.microsoft.com/office/drawing/2016/5/12/chartex" xmlns:cx7="http://schemas.microsoft.com/office/drawing/2016/5/13/chartex" xmlns:cx8="http://schemas.microsoft.com/office/drawing/2016/5/14/chartex" xmlns:mc="http://schemas.openxmlformats.org/markup-compatibility/2006" xmlns:aink="http://schemas.microsoft.com/office/drawing/2016/ink" xmlns:am3d="http://schemas.microsoft.com/office/drawing/2017/model3d" xmlns:o="urn:schemas-microsoft-com:office:office" xmlns:r="http://schemas.openxmlformats.org/officeDocument/2006/relationships" xmlns:m="http://schemas.openxmlformats.org/officeDocument/2006/math" xmlns:v="urn:schemas-microsoft-com:vml" xmlns:wp14="http://schemas.microsoft.com/office/word/2010/wordprocessingDrawing" xmlns:wp="http://schemas.openxmlformats.org/drawingml/2006/wordprocessingDrawing" xmlns:w10="urn:schemas-microsoft-com:office:word" xmlns:w="http://schemas.openxmlformats.org/wordprocessingml/2006/main" xmlns:w14="http://schemas.microsoft.com/office/word/2010/wordml" xmlns:w15="http://schemas.microsoft.com/office/word/2012/wordml" xmlns:w16cid="http://schemas.microsoft.com/office/word/2016/wordml/cid" xmlns:w16se="http://schemas.microsoft.com/office/word/2015/wordml/symex" xmlns:wpg="http://schemas.microsoft.com/office/word/2010/wordprocessingGroup" xmlns:wpi="http://schemas.microsoft.com/office/word/2010/wordprocessingInk" xmlns:wne="http://schemas.microsoft.com/office/word/2006/wordml" xmlns:wps="http://schemas.microsoft.com/office/word/2010/wordprocessingShape" mc:Ignorable="w14 w15 w16se w16cid wp14">
+<w:numbering xmlns:wpc="http://schemas.microsoft.com/office/word/2010/wordprocessingCanvas" xmlns:cx="http://schemas.microsoft.com/office/drawing/2014/chartex" xmlns:cx1="http://schemas.microsoft.com/office/drawing/2015/9/8/chartex" xmlns:mc="http://schemas.openxmlformats.org/markup-compatibility/2006" xmlns:o="urn:schemas-microsoft-com:office:office" xmlns:r="http://schemas.openxmlformats.org/officeDocument/2006/relationships" xmlns:m="http://schemas.openxmlformats.org/officeDocument/2006/math" xmlns:v="urn:schemas-microsoft-com:vml" xmlns:wp14="http://schemas.microsoft.com/office/word/2010/wordprocessingDrawing" xmlns:wp="http://schemas.openxmlformats.org/drawingml/2006/wordprocessingDrawing" xmlns:w10="urn:schemas-microsoft-com:office:word" xmlns:w="http://schemas.openxmlformats.org/wordprocessingml/2006/main" xmlns:w14="http://schemas.microsoft.com/office/word/2010/wordml" xmlns:w15="http://schemas.microsoft.com/office/word/2012/wordml" xmlns:w16se="http://schemas.microsoft.com/office/word/2015/wordml/symex" xmlns:wpg="http://schemas.microsoft.com/office/word/2010/wordprocessingGroup" xmlns:wpi="http://schemas.microsoft.com/office/word/2010/wordprocessingInk" xmlns:wne="http://schemas.microsoft.com/office/word/2006/wordml" xmlns:wps="http://schemas.microsoft.com/office/word/2010/wordprocessingShape" mc:Ignorable="w14 w15 w16se wp14">
   <w:abstractNum w:abstractNumId="0" w15:restartNumberingAfterBreak="0">
     <w:nsid w:val="08E7267F"/>
     <w:multiLevelType w:val="hybridMultilevel"/>
@@ -1133,6 +1765,95 @@
       </w:pPr>
     </w:lvl>
     <w:lvl w:ilvl="1" w:tplc="240A0019">
+      <w:start w:val="1"/>
+      <w:numFmt w:val="lowerLetter"/>
+      <w:lvlText w:val="%2."/>
+      <w:lvlJc w:val="left"/>
+      <w:pPr>
+        <w:ind w:left="1440" w:hanging="360"/>
+      </w:pPr>
+    </w:lvl>
+    <w:lvl w:ilvl="2" w:tplc="240A001B" w:tentative="1">
+      <w:start w:val="1"/>
+      <w:numFmt w:val="lowerRoman"/>
+      <w:lvlText w:val="%3."/>
+      <w:lvlJc w:val="right"/>
+      <w:pPr>
+        <w:ind w:left="2160" w:hanging="180"/>
+      </w:pPr>
+    </w:lvl>
+    <w:lvl w:ilvl="3" w:tplc="240A000F" w:tentative="1">
+      <w:start w:val="1"/>
+      <w:numFmt w:val="decimal"/>
+      <w:lvlText w:val="%4."/>
+      <w:lvlJc w:val="left"/>
+      <w:pPr>
+        <w:ind w:left="2880" w:hanging="360"/>
+      </w:pPr>
+    </w:lvl>
+    <w:lvl w:ilvl="4" w:tplc="240A0019" w:tentative="1">
+      <w:start w:val="1"/>
+      <w:numFmt w:val="lowerLetter"/>
+      <w:lvlText w:val="%5."/>
+      <w:lvlJc w:val="left"/>
+      <w:pPr>
+        <w:ind w:left="3600" w:hanging="360"/>
+      </w:pPr>
+    </w:lvl>
+    <w:lvl w:ilvl="5" w:tplc="240A001B" w:tentative="1">
+      <w:start w:val="1"/>
+      <w:numFmt w:val="lowerRoman"/>
+      <w:lvlText w:val="%6."/>
+      <w:lvlJc w:val="right"/>
+      <w:pPr>
+        <w:ind w:left="4320" w:hanging="180"/>
+      </w:pPr>
+    </w:lvl>
+    <w:lvl w:ilvl="6" w:tplc="240A000F" w:tentative="1">
+      <w:start w:val="1"/>
+      <w:numFmt w:val="decimal"/>
+      <w:lvlText w:val="%7."/>
+      <w:lvlJc w:val="left"/>
+      <w:pPr>
+        <w:ind w:left="5040" w:hanging="360"/>
+      </w:pPr>
+    </w:lvl>
+    <w:lvl w:ilvl="7" w:tplc="240A0019" w:tentative="1">
+      <w:start w:val="1"/>
+      <w:numFmt w:val="lowerLetter"/>
+      <w:lvlText w:val="%8."/>
+      <w:lvlJc w:val="left"/>
+      <w:pPr>
+        <w:ind w:left="5760" w:hanging="360"/>
+      </w:pPr>
+    </w:lvl>
+    <w:lvl w:ilvl="8" w:tplc="240A001B" w:tentative="1">
+      <w:start w:val="1"/>
+      <w:numFmt w:val="lowerRoman"/>
+      <w:lvlText w:val="%9."/>
+      <w:lvlJc w:val="right"/>
+      <w:pPr>
+        <w:ind w:left="6480" w:hanging="180"/>
+      </w:pPr>
+    </w:lvl>
+  </w:abstractNum>
+  <w:abstractNum w:abstractNumId="3" w15:restartNumberingAfterBreak="0">
+    <w:nsid w:val="762D782B"/>
+    <w:multiLevelType w:val="hybridMultilevel"/>
+    <w:tmpl w:val="0AE0AA28"/>
+    <w:lvl w:ilvl="0" w:tplc="240A000F">
+      <w:start w:val="1"/>
+      <w:numFmt w:val="decimal"/>
+      <w:lvlText w:val="%1."/>
+      <w:lvlJc w:val="left"/>
+      <w:pPr>
+        <w:ind w:left="720" w:hanging="360"/>
+      </w:pPr>
+      <w:rPr>
+        <w:rFonts w:hint="default"/>
+      </w:rPr>
+    </w:lvl>
+    <w:lvl w:ilvl="1" w:tplc="240A0019" w:tentative="1">
       <w:start w:val="1"/>
       <w:numFmt w:val="lowerLetter"/>
       <w:lvlText w:val="%2."/>
@@ -1214,11 +1935,14 @@
   <w:num w:numId="3">
     <w:abstractNumId w:val="2"/>
   </w:num>
+  <w:num w:numId="4">
+    <w:abstractNumId w:val="3"/>
+  </w:num>
 </w:numbering>
 </file>
 
 <file path=word/styles.xml><?xml version="1.0" encoding="utf-8"?>
-<w:styles xmlns:mc="http://schemas.openxmlformats.org/markup-compatibility/2006" xmlns:r="http://schemas.openxmlformats.org/officeDocument/2006/relationships" xmlns:w="http://schemas.openxmlformats.org/wordprocessingml/2006/main" xmlns:w14="http://schemas.microsoft.com/office/word/2010/wordml" xmlns:w15="http://schemas.microsoft.com/office/word/2012/wordml" xmlns:w16cid="http://schemas.microsoft.com/office/word/2016/wordml/cid" xmlns:w16se="http://schemas.microsoft.com/office/word/2015/wordml/symex" mc:Ignorable="w14 w15 w16se w16cid">
+<w:styles xmlns:mc="http://schemas.openxmlformats.org/markup-compatibility/2006" xmlns:r="http://schemas.openxmlformats.org/officeDocument/2006/relationships" xmlns:w="http://schemas.openxmlformats.org/wordprocessingml/2006/main" xmlns:w14="http://schemas.microsoft.com/office/word/2010/wordml" xmlns:w15="http://schemas.microsoft.com/office/word/2012/wordml" xmlns:w16se="http://schemas.microsoft.com/office/word/2015/wordml/symex" mc:Ignorable="w14 w15 w16se">
   <w:docDefaults>
     <w:rPrDefault>
       <w:rPr>
@@ -1234,7 +1958,7 @@
       </w:pPr>
     </w:pPrDefault>
   </w:docDefaults>
-  <w:latentStyles w:defLockedState="0" w:defUIPriority="99" w:defSemiHidden="0" w:defUnhideWhenUsed="0" w:defQFormat="0" w:count="376">
+  <w:latentStyles w:defLockedState="0" w:defUIPriority="99" w:defSemiHidden="0" w:defUnhideWhenUsed="0" w:defQFormat="0" w:count="371">
     <w:lsdException w:name="Normal" w:uiPriority="0" w:qFormat="1"/>
     <w:lsdException w:name="heading 1" w:uiPriority="9" w:qFormat="1"/>
     <w:lsdException w:name="heading 2" w:semiHidden="1" w:uiPriority="9" w:unhideWhenUsed="1" w:qFormat="1"/>
@@ -1340,6 +2064,7 @@
     <w:lsdException w:name="HTML Sample" w:semiHidden="1" w:unhideWhenUsed="1"/>
     <w:lsdException w:name="HTML Typewriter" w:semiHidden="1" w:unhideWhenUsed="1"/>
     <w:lsdException w:name="HTML Variable" w:semiHidden="1" w:unhideWhenUsed="1"/>
+    <w:lsdException w:name="Normal Table" w:semiHidden="1" w:unhideWhenUsed="1"/>
     <w:lsdException w:name="annotation subject" w:semiHidden="1" w:unhideWhenUsed="1"/>
     <w:lsdException w:name="No List" w:semiHidden="1" w:unhideWhenUsed="1"/>
     <w:lsdException w:name="Outline List 1" w:semiHidden="1" w:unhideWhenUsed="1"/>
@@ -1382,8 +2107,11 @@
     <w:lsdException w:name="Table Contemporary" w:semiHidden="1" w:unhideWhenUsed="1"/>
     <w:lsdException w:name="Table Elegant" w:semiHidden="1" w:unhideWhenUsed="1"/>
     <w:lsdException w:name="Table Professional" w:semiHidden="1" w:unhideWhenUsed="1"/>
+    <w:lsdException w:name="Table Subtle 1" w:semiHidden="1" w:unhideWhenUsed="1"/>
     <w:lsdException w:name="Table Subtle 2" w:semiHidden="1" w:unhideWhenUsed="1"/>
     <w:lsdException w:name="Table Web 1" w:semiHidden="1" w:unhideWhenUsed="1"/>
+    <w:lsdException w:name="Table Web 2" w:semiHidden="1" w:unhideWhenUsed="1"/>
+    <w:lsdException w:name="Table Web 3" w:semiHidden="1" w:unhideWhenUsed="1"/>
     <w:lsdException w:name="Balloon Text" w:semiHidden="1" w:unhideWhenUsed="1"/>
     <w:lsdException w:name="Table Grid" w:uiPriority="39"/>
     <w:lsdException w:name="Table Theme" w:semiHidden="1" w:unhideWhenUsed="1"/>
@@ -1602,11 +2330,6 @@
     <w:lsdException w:name="List Table 5 Dark Accent 6" w:uiPriority="50"/>
     <w:lsdException w:name="List Table 6 Colorful Accent 6" w:uiPriority="51"/>
     <w:lsdException w:name="List Table 7 Colorful Accent 6" w:uiPriority="52"/>
-    <w:lsdException w:name="Mention" w:semiHidden="1" w:unhideWhenUsed="1"/>
-    <w:lsdException w:name="Smart Hyperlink" w:semiHidden="1" w:unhideWhenUsed="1"/>
-    <w:lsdException w:name="Hashtag" w:semiHidden="1" w:unhideWhenUsed="1"/>
-    <w:lsdException w:name="Unresolved Mention" w:semiHidden="1" w:unhideWhenUsed="1"/>
-    <w:lsdException w:name="Smart Link" w:semiHidden="1" w:unhideWhenUsed="1"/>
   </w:latentStyles>
   <w:style w:type="paragraph" w:default="1" w:styleId="Normal">
     <w:name w:val="Normal"/>
@@ -1988,7 +2711,7 @@
 </file>
 
 <file path=customXml/itemProps1.xml><?xml version="1.0" encoding="utf-8"?>
-<ds:datastoreItem xmlns:ds="http://schemas.openxmlformats.org/officeDocument/2006/customXml" ds:itemID="{EF8FFE26-9CE2-443F-A317-6883FC8EB00A}">
+<ds:datastoreItem xmlns:ds="http://schemas.openxmlformats.org/officeDocument/2006/customXml" ds:itemID="{83461C64-1C0E-4060-814B-ADC5D099C6CE}">
   <ds:schemaRefs>
     <ds:schemaRef ds:uri="http://schemas.openxmlformats.org/officeDocument/2006/bibliography"/>
   </ds:schemaRefs>

</xml_diff>